<commit_message>
Finished CV templates 1 and 2
</commit_message>
<xml_diff>
--- a/docx/cv-template-2.docx
+++ b/docx/cv-template-2.docx
@@ -4,20 +4,20 @@
   <w:body>
     <w:tbl>
       <w:tblPr>
-        <w:tblW w:w="9645" w:type="dxa"/>
+        <w:tblW w:w="9648" w:type="dxa"/>
         <w:jc w:val="left"/>
-        <w:tblInd w:w="-5" w:type="dxa"/>
+        <w:tblInd w:w="0" w:type="dxa"/>
         <w:tblLayout w:type="fixed"/>
         <w:tblCellMar>
-          <w:top w:w="55" w:type="dxa"/>
-          <w:left w:w="55" w:type="dxa"/>
-          <w:bottom w:w="55" w:type="dxa"/>
-          <w:right w:w="55" w:type="dxa"/>
+          <w:top w:w="58" w:type="dxa"/>
+          <w:left w:w="58" w:type="dxa"/>
+          <w:bottom w:w="58" w:type="dxa"/>
+          <w:right w:w="432" w:type="dxa"/>
         </w:tblCellMar>
       </w:tblPr>
       <w:tblGrid>
         <w:gridCol w:w="3060"/>
-        <w:gridCol w:w="6585"/>
+        <w:gridCol w:w="6586"/>
       </w:tblGrid>
       <w:tr>
         <w:trPr/>
@@ -25,15 +25,12 @@
           <w:tcPr>
             <w:tcW w:w="3060" w:type="dxa"/>
             <w:vMerge w:val="restart"/>
-            <w:tcBorders>
-              <w:top w:val="single" w:sz="4" w:space="0" w:color="000000"/>
-              <w:left w:val="single" w:sz="4" w:space="0" w:color="000000"/>
-              <w:bottom w:val="single" w:sz="4" w:space="0" w:color="000000"/>
-            </w:tcBorders>
+            <w:tcBorders/>
           </w:tcPr>
           <w:p>
             <w:pPr>
               <w:pStyle w:val="TableContents"/>
+              <w:widowControl w:val="false"/>
               <w:rPr/>
             </w:pPr>
             <w:r>
@@ -41,7 +38,7 @@
               <mc:AlternateContent>
                 <mc:Choice Requires="wps">
                   <w:drawing>
-                    <wp:anchor behindDoc="0" distT="18415" distB="19050" distL="18415" distR="19050" simplePos="0" locked="0" layoutInCell="0" allowOverlap="1" relativeHeight="2">
+                    <wp:anchor behindDoc="0" distT="18415" distB="19050" distL="18415" distR="19050" simplePos="0" locked="0" layoutInCell="1" allowOverlap="1" relativeHeight="2">
                       <wp:simplePos x="0" y="0"/>
                       <wp:positionH relativeFrom="column">
                         <wp:align>left</wp:align>
@@ -92,7 +89,7 @@
                 </mc:Choice>
                 <mc:Fallback>
                   <w:pict>
-                    <v:oval id="shape_0" ID="Shape 1" path="l-2147483648,-2147483643l-2147483628,-2147483627l-2147483648,-2147483643l-2147483626,-2147483625xe" stroked="t" o:allowincell="f" style="position:absolute;margin-left:1.45pt;margin-top:1.45pt;width:92.7pt;height:92.7pt;mso-wrap-style:none;v-text-anchor:middle;mso-position-horizontal:left;mso-position-vertical:top">
+                    <v:oval id="shape_0" ID="Shape 1" path="l-2147483648,-2147483643l-2147483628,-2147483627l-2147483648,-2147483643l-2147483626,-2147483625xe" stroked="t" o:allowincell="t" style="position:absolute;margin-left:1.45pt;margin-top:1.45pt;width:92.7pt;height:92.7pt;mso-wrap-style:none;v-text-anchor:middle;mso-position-horizontal:left;mso-position-vertical:top">
                       <v:imagedata r:id="rId2" o:detectmouseclick="t"/>
                       <v:stroke color="#3465a4" joinstyle="round" endcap="flat"/>
                       <w10:wrap type="topAndBottom"/>
@@ -105,17 +102,13 @@
         </w:tc>
         <w:tc>
           <w:tcPr>
-            <w:tcW w:w="6585" w:type="dxa"/>
-            <w:tcBorders>
-              <w:top w:val="single" w:sz="4" w:space="0" w:color="000000"/>
-              <w:left w:val="single" w:sz="4" w:space="0" w:color="000000"/>
-              <w:bottom w:val="single" w:sz="4" w:space="0" w:color="000000"/>
-              <w:right w:val="single" w:sz="4" w:space="0" w:color="000000"/>
-            </w:tcBorders>
+            <w:tcW w:w="6586" w:type="dxa"/>
+            <w:tcBorders/>
           </w:tcPr>
           <w:p>
             <w:pPr>
               <w:pStyle w:val="Name"/>
+              <w:widowControl w:val="false"/>
               <w:rPr/>
             </w:pPr>
             <w:r>
@@ -126,6 +119,7 @@
           <w:p>
             <w:pPr>
               <w:pStyle w:val="Surname"/>
+              <w:widowControl w:val="false"/>
               <w:rPr/>
             </w:pPr>
             <w:r>
@@ -143,14 +137,12 @@
           <w:tcPr>
             <w:tcW w:w="3060" w:type="dxa"/>
             <w:vMerge w:val="continue"/>
-            <w:tcBorders>
-              <w:left w:val="single" w:sz="4" w:space="0" w:color="000000"/>
-              <w:bottom w:val="single" w:sz="4" w:space="0" w:color="000000"/>
-            </w:tcBorders>
+            <w:tcBorders/>
           </w:tcPr>
           <w:p>
             <w:pPr>
               <w:pStyle w:val="TableContents"/>
+              <w:widowControl w:val="false"/>
               <w:rPr/>
             </w:pPr>
             <w:r>
@@ -160,12 +152,8 @@
         </w:tc>
         <w:tc>
           <w:tcPr>
-            <w:tcW w:w="6585" w:type="dxa"/>
-            <w:tcBorders>
-              <w:left w:val="single" w:sz="4" w:space="0" w:color="000000"/>
-              <w:bottom w:val="single" w:sz="4" w:space="0" w:color="000000"/>
-              <w:right w:val="single" w:sz="4" w:space="0" w:color="000000"/>
-            </w:tcBorders>
+            <w:tcW w:w="6586" w:type="dxa"/>
+            <w:tcBorders/>
           </w:tcPr>
           <w:p>
             <w:pPr>
@@ -186,15 +174,12 @@
         <w:tc>
           <w:tcPr>
             <w:tcW w:w="3060" w:type="dxa"/>
-            <w:tcBorders>
-              <w:left w:val="single" w:sz="4" w:space="0" w:color="000000"/>
-              <w:bottom w:val="single" w:sz="4" w:space="0" w:color="000000"/>
-            </w:tcBorders>
+            <w:tcBorders/>
           </w:tcPr>
           <w:p>
             <w:pPr>
               <w:pStyle w:val="TitleDetails"/>
-              <w:spacing w:before="144" w:after="144"/>
+              <w:spacing w:before="288" w:after="144"/>
               <w:rPr/>
             </w:pPr>
             <w:r>
@@ -205,6 +190,7 @@
           <w:p>
             <w:pPr>
               <w:pStyle w:val="CVInfos"/>
+              <w:widowControl w:val="false"/>
               <w:rPr>
                 <w:b/>
                 <w:b/>
@@ -232,6 +218,7 @@
           <w:p>
             <w:pPr>
               <w:pStyle w:val="CVInfos"/>
+              <w:widowControl w:val="false"/>
               <w:rPr/>
             </w:pPr>
             <w:r>
@@ -245,6 +232,7 @@
           <w:p>
             <w:pPr>
               <w:pStyle w:val="TextPhone"/>
+              <w:widowControl w:val="false"/>
               <w:rPr/>
             </w:pPr>
             <w:r>
@@ -255,6 +243,7 @@
           <w:p>
             <w:pPr>
               <w:pStyle w:val="CVInfos"/>
+              <w:widowControl w:val="false"/>
               <w:rPr>
                 <w:b/>
                 <w:b/>
@@ -272,16 +261,26 @@
           <w:p>
             <w:pPr>
               <w:pStyle w:val="TextEmail"/>
-              <w:rPr/>
-            </w:pPr>
-            <w:r>
-              <w:rPr/>
-              <w:t>anthony.davies@mail.com</w:t>
+              <w:widowControl w:val="false"/>
+              <w:rPr/>
+            </w:pPr>
+            <w:hyperlink r:id="rId3">
+              <w:r>
+                <w:rPr>
+                  <w:rStyle w:val="InternetLink"/>
+                </w:rPr>
+                <w:t>anthony.davies@mail.co</w:t>
+              </w:r>
+            </w:hyperlink>
+            <w:r>
+              <w:rPr/>
+              <w:t>m</w:t>
             </w:r>
           </w:p>
           <w:p>
             <w:pPr>
               <w:pStyle w:val="CVInfos"/>
+              <w:widowControl w:val="false"/>
               <w:rPr/>
             </w:pPr>
             <w:r>
@@ -295,16 +294,15 @@
           <w:p>
             <w:pPr>
               <w:pStyle w:val="TextPortfolio"/>
-              <w:rPr/>
-            </w:pPr>
-            <w:hyperlink r:id="rId4">
-              <w:r>
-                <w:rPr>
-                  <w:rStyle w:val="InternetLink"/>
-                </w:rPr>
-                <w:t>https://github.com/agradu</w:t>
-              </w:r>
-            </w:hyperlink>
+              <w:widowControl w:val="false"/>
+              <w:rPr/>
+            </w:pPr>
+            <w:r>
+              <w:rPr>
+                <w:rStyle w:val="InternetLink"/>
+              </w:rPr>
+              <w:t>https://github.com/agradu</w:t>
+            </w:r>
           </w:p>
           <w:p>
             <w:pPr>
@@ -318,55 +316,48 @@
           </w:p>
           <w:p>
             <w:pPr>
-              <w:pStyle w:val="CVInfos"/>
-              <w:rPr/>
-            </w:pPr>
-            <w:r>
-              <w:rPr/>
-              <w:t>- Skill nr 1</w:t>
-            </w:r>
-          </w:p>
-          <w:p>
-            <w:pPr>
-              <w:pStyle w:val="CVInfos"/>
-              <w:rPr/>
-            </w:pPr>
-            <w:r>
-              <w:rPr/>
-              <w:t>- Skill nr. 2</w:t>
-            </w:r>
-          </w:p>
-          <w:p>
-            <w:pPr>
-              <w:pStyle w:val="CVInfos"/>
-              <w:rPr/>
-            </w:pPr>
-            <w:r>
-              <w:rPr/>
-              <w:t xml:space="preserve">- Skill nr </w:t>
-            </w:r>
-            <w:r>
-              <w:rPr/>
-              <w:t>3</w:t>
-            </w:r>
-          </w:p>
-          <w:p>
-            <w:pPr>
-              <w:pStyle w:val="CVInfos"/>
-              <w:rPr/>
-            </w:pPr>
-            <w:r>
-              <w:rPr/>
-              <w:t xml:space="preserve">- Skill nr. </w:t>
-            </w:r>
-            <w:r>
-              <w:rPr/>
-              <w:t>4</w:t>
+              <w:pStyle w:val="TextSkill"/>
+              <w:rPr/>
+            </w:pPr>
+            <w:r>
+              <w:rPr/>
+              <w:t>Skill nr 1</w:t>
+            </w:r>
+          </w:p>
+          <w:p>
+            <w:pPr>
+              <w:pStyle w:val="TextSkill"/>
+              <w:rPr/>
+            </w:pPr>
+            <w:r>
+              <w:rPr/>
+              <w:t>Skill nr. 2</w:t>
+            </w:r>
+          </w:p>
+          <w:p>
+            <w:pPr>
+              <w:pStyle w:val="TextSkill"/>
+              <w:rPr/>
+            </w:pPr>
+            <w:r>
+              <w:rPr/>
+              <w:t>Skill nr 3</w:t>
+            </w:r>
+          </w:p>
+          <w:p>
+            <w:pPr>
+              <w:pStyle w:val="TextSkill"/>
+              <w:rPr/>
+            </w:pPr>
+            <w:r>
+              <w:rPr/>
+              <w:t>Skill nr. 4</w:t>
             </w:r>
           </w:p>
           <w:p>
             <w:pPr>
               <w:pStyle w:val="TitleHobbies"/>
+              <w:widowControl w:val="false"/>
               <w:rPr/>
             </w:pPr>
             <w:r>
@@ -376,16 +367,62 @@
           </w:p>
           <w:p>
             <w:pPr>
-              <w:pStyle w:val="CVInfos"/>
-              <w:rPr/>
-            </w:pPr>
-            <w:r>
-              <w:rPr/>
-              <w:t xml:space="preserve">- </w:t>
-            </w:r>
-            <w:r>
-              <w:rPr/>
-              <w:t>Hobby</w:t>
+              <w:pStyle w:val="TextHobby"/>
+              <w:rPr/>
+            </w:pPr>
+            <w:r>
+              <w:rPr/>
+              <w:t>Hobby nr 1</w:t>
+            </w:r>
+          </w:p>
+          <w:p>
+            <w:pPr>
+              <w:pStyle w:val="TextHobby"/>
+              <w:rPr/>
+            </w:pPr>
+            <w:r>
+              <w:rPr/>
+              <w:t>Hobby nr. 2</w:t>
+            </w:r>
+          </w:p>
+          <w:p>
+            <w:pPr>
+              <w:pStyle w:val="TextHobby"/>
+              <w:rPr/>
+            </w:pPr>
+            <w:r>
+              <w:rPr/>
+              <w:t>Hobby nr 3</w:t>
+            </w:r>
+          </w:p>
+          <w:p>
+            <w:pPr>
+              <w:pStyle w:val="TextHobby"/>
+              <w:rPr/>
+            </w:pPr>
+            <w:r>
+              <w:rPr/>
+              <w:t>Hobby nr. 4</w:t>
+            </w:r>
+          </w:p>
+          <w:p>
+            <w:pPr>
+              <w:pStyle w:val="TitleLanguages"/>
+              <w:rPr/>
+            </w:pPr>
+            <w:r>
+              <w:rPr/>
+              <w:t>Languages</w:t>
+            </w:r>
+          </w:p>
+          <w:p>
+            <w:pPr>
+              <w:pStyle w:val="TextLanguages"/>
+              <w:rPr/>
+            </w:pPr>
+            <w:r>
+              <w:rPr/>
+              <w:t>Language</w:t>
             </w:r>
             <w:r>
               <w:rPr/>
@@ -394,84 +431,202 @@
           </w:p>
           <w:p>
             <w:pPr>
-              <w:pStyle w:val="CVInfos"/>
-              <w:rPr/>
-            </w:pPr>
-            <w:r>
-              <w:rPr/>
-              <w:t xml:space="preserve">- </w:t>
-            </w:r>
-            <w:r>
-              <w:rPr/>
-              <w:t>Hobby</w:t>
+              <w:pStyle w:val="TextLanguages"/>
+              <w:rPr/>
+            </w:pPr>
+            <w:r>
+              <w:rPr/>
+              <w:t>Language</w:t>
             </w:r>
             <w:r>
               <w:rPr/>
               <w:t xml:space="preserve"> nr. 2</w:t>
-            </w:r>
-          </w:p>
-          <w:p>
-            <w:pPr>
-              <w:pStyle w:val="CVInfos"/>
-              <w:rPr/>
-            </w:pPr>
-            <w:r>
-              <w:rPr/>
-              <w:t xml:space="preserve">- </w:t>
-            </w:r>
-            <w:r>
-              <w:rPr/>
-              <w:t>Hobby</w:t>
-            </w:r>
-            <w:r>
-              <w:rPr/>
-              <w:t xml:space="preserve"> nr </w:t>
-            </w:r>
-            <w:r>
-              <w:rPr/>
-              <w:t>3</w:t>
-            </w:r>
-          </w:p>
-          <w:p>
-            <w:pPr>
-              <w:pStyle w:val="CVInfos"/>
-              <w:spacing w:before="0" w:after="72"/>
-              <w:rPr/>
-            </w:pPr>
-            <w:r>
-              <w:rPr/>
-              <w:t xml:space="preserve">- </w:t>
-            </w:r>
-            <w:r>
-              <w:rPr/>
-              <w:t>Hobby</w:t>
-            </w:r>
-            <w:r>
-              <w:rPr/>
-              <w:t xml:space="preserve"> nr. </w:t>
-            </w:r>
-            <w:r>
-              <w:rPr/>
-              <w:t>4</w:t>
             </w:r>
           </w:p>
         </w:tc>
         <w:tc>
           <w:tcPr>
-            <w:tcW w:w="6585" w:type="dxa"/>
-            <w:tcBorders>
-              <w:left w:val="single" w:sz="4" w:space="0" w:color="000000"/>
-              <w:bottom w:val="single" w:sz="4" w:space="0" w:color="000000"/>
-              <w:right w:val="single" w:sz="4" w:space="0" w:color="000000"/>
-            </w:tcBorders>
+            <w:tcW w:w="6586" w:type="dxa"/>
+            <w:tcBorders/>
           </w:tcPr>
           <w:p>
             <w:pPr>
-              <w:pStyle w:val="TableContents"/>
-              <w:rPr/>
-            </w:pPr>
-            <w:r>
-              <w:rPr/>
+              <w:pStyle w:val="TitleSummary"/>
+              <w:spacing w:before="288" w:after="144"/>
+              <w:rPr/>
+            </w:pPr>
+            <w:r>
+              <w:rPr/>
+              <w:t>Profile</w:t>
+            </w:r>
+          </w:p>
+          <w:p>
+            <w:pPr>
+              <w:pStyle w:val="TextSummary"/>
+              <w:rPr/>
+            </w:pPr>
+            <w:r>
+              <w:rPr/>
+              <w:t>Senior Web Developer specializing in front end development. Experienced with all stages of the development cycle for dynamic web projects. Well-versed in numerous programming languages including HTML5, PHP OOP, JavaScript, CSS, MySQL. Strong background in project management and customer relations.</w:t>
+            </w:r>
+          </w:p>
+          <w:p>
+            <w:pPr>
+              <w:pStyle w:val="TitleExperience"/>
+              <w:rPr/>
+            </w:pPr>
+            <w:r>
+              <w:rPr/>
+              <w:t>Employment History</w:t>
+            </w:r>
+          </w:p>
+          <w:p>
+            <w:pPr>
+              <w:pStyle w:val="KeysExperience"/>
+              <w:rPr/>
+            </w:pPr>
+            <w:r>
+              <w:rPr>
+                <w:b/>
+                <w:bCs/>
+              </w:rPr>
+              <w:t>Web Developer</w:t>
+            </w:r>
+            <w:r>
+              <w:rPr/>
+              <w:t xml:space="preserve"> - 09/2019 to 05/2022</w:t>
+            </w:r>
+          </w:p>
+          <w:p>
+            <w:pPr>
+              <w:pStyle w:val="KeysExperience"/>
+              <w:rPr/>
+            </w:pPr>
+            <w:r>
+              <w:rPr>
+                <w:b/>
+                <w:bCs/>
+              </w:rPr>
+              <w:t>Luna Web Design</w:t>
+            </w:r>
+            <w:r>
+              <w:rPr/>
+              <w:t>, New York</w:t>
+            </w:r>
+          </w:p>
+          <w:p>
+            <w:pPr>
+              <w:pStyle w:val="TextExperience"/>
+              <w:rPr/>
+            </w:pPr>
+            <w:r>
+              <w:rPr/>
+              <w:t>Cooperate with designers to create clean interfaces and simple, intuitive interactions and experiences.</w:t>
+            </w:r>
+          </w:p>
+          <w:p>
+            <w:pPr>
+              <w:pStyle w:val="KeysExperience"/>
+              <w:rPr/>
+            </w:pPr>
+            <w:r>
+              <w:rPr>
+                <w:b/>
+                <w:bCs/>
+              </w:rPr>
+              <w:t>Web Developer</w:t>
+            </w:r>
+            <w:r>
+              <w:rPr/>
+              <w:t xml:space="preserve"> - 09/2019 to 05/2022</w:t>
+            </w:r>
+          </w:p>
+          <w:p>
+            <w:pPr>
+              <w:pStyle w:val="KeysExperience"/>
+              <w:rPr/>
+            </w:pPr>
+            <w:r>
+              <w:rPr>
+                <w:b/>
+                <w:bCs/>
+              </w:rPr>
+              <w:t>Luna Web Design</w:t>
+            </w:r>
+            <w:r>
+              <w:rPr/>
+              <w:t>, New York</w:t>
+            </w:r>
+          </w:p>
+          <w:p>
+            <w:pPr>
+              <w:pStyle w:val="TextExperience"/>
+              <w:rPr/>
+            </w:pPr>
+            <w:r>
+              <w:rPr/>
+              <w:t>Cooperate with designers to create clean interfaces and simple, intuitive interactions and experiences.</w:t>
+            </w:r>
+          </w:p>
+          <w:p>
+            <w:pPr>
+              <w:pStyle w:val="TitleExperience"/>
+              <w:rPr/>
+            </w:pPr>
+            <w:r>
+              <w:rPr/>
+              <w:t>E</w:t>
+            </w:r>
+            <w:r>
+              <w:rPr/>
+              <w:t>ducation</w:t>
+            </w:r>
+          </w:p>
+          <w:p>
+            <w:pPr>
+              <w:pStyle w:val="KeysEducation"/>
+              <w:widowControl w:val="false"/>
+              <w:rPr/>
+            </w:pPr>
+            <w:r>
+              <w:rPr>
+                <w:b/>
+                <w:bCs/>
+              </w:rPr>
+              <w:t>Barcelor of Science</w:t>
+            </w:r>
+            <w:r>
+              <w:rPr/>
+              <w:t xml:space="preserve"> - 09/2019 to 05/2022</w:t>
+            </w:r>
+          </w:p>
+          <w:p>
+            <w:pPr>
+              <w:pStyle w:val="KeysEducation"/>
+              <w:rPr/>
+            </w:pPr>
+            <w:r>
+              <w:rPr>
+                <w:b/>
+                <w:bCs/>
+              </w:rPr>
+              <w:t>Columbia University</w:t>
+            </w:r>
+            <w:r>
+              <w:rPr/>
+              <w:t>, New York</w:t>
+            </w:r>
+          </w:p>
+          <w:p>
+            <w:pPr>
+              <w:pStyle w:val="TextEducation"/>
+              <w:spacing w:before="0" w:after="288"/>
+              <w:ind w:left="288" w:right="0" w:hanging="0"/>
+              <w:rPr/>
+            </w:pPr>
+            <w:r>
+              <w:rPr/>
+              <w:t>Cooperate with designers to create clean interfaces and simple, intuitive interactions and experiences.</w:t>
             </w:r>
           </w:p>
         </w:tc>
@@ -479,20 +634,20 @@
     </w:tbl>
     <w:p>
       <w:pPr>
-        <w:pStyle w:val="Title"/>
-        <w:spacing w:before="240" w:after="120"/>
-        <w:jc w:val="center"/>
+        <w:pStyle w:val="TextSignature"/>
+        <w:spacing w:before="360" w:after="360"/>
         <w:rPr/>
       </w:pPr>
       <w:r>
         <w:rPr/>
+        <w:t>Magdeburg,  29.05.2023</w:t>
       </w:r>
     </w:p>
     <w:sectPr>
-      <w:footerReference w:type="default" r:id="rId5"/>
+      <w:footerReference w:type="default" r:id="rId4"/>
       <w:type w:val="nextPage"/>
       <w:pgSz w:w="11906" w:h="16838"/>
-      <w:pgMar w:left="1134" w:right="1134" w:gutter="0" w:header="0" w:top="1410" w:footer="1298" w:bottom="2019"/>
+      <w:pgMar w:left="1134" w:right="1134" w:gutter="0" w:header="0" w:top="1140" w:footer="938" w:bottom="1659"/>
       <w:pgNumType w:fmt="decimal"/>
       <w:formProt w:val="false"/>
       <w:textDirection w:val="lrTb"/>
@@ -506,18 +661,8 @@
 <w:ftr xmlns:o="urn:schemas-microsoft-com:office:office" xmlns:r="http://schemas.openxmlformats.org/officeDocument/2006/relationships" xmlns:v="urn:schemas-microsoft-com:vml" xmlns:w="http://schemas.openxmlformats.org/wordprocessingml/2006/main" xmlns:w10="urn:schemas-microsoft-com:office:word" xmlns:wp="http://schemas.openxmlformats.org/drawingml/2006/wordprocessingDrawing" xmlns:wps="http://schemas.microsoft.com/office/word/2010/wordprocessingShape" xmlns:wpg="http://schemas.microsoft.com/office/word/2010/wordprocessingGroup" xmlns:mc="http://schemas.openxmlformats.org/markup-compatibility/2006" xmlns:wp14="http://schemas.microsoft.com/office/word/2010/wordprocessingDrawing" xmlns:w14="http://schemas.microsoft.com/office/word/2010/wordml" xmlns:w15="http://schemas.microsoft.com/office/word/2012/wordml" mc:Ignorable="w14 wp14 w15">
   <w:p>
     <w:pPr>
-      <w:pStyle w:val="Footer"/>
-      <w:jc w:val="center"/>
-      <w:rPr/>
-    </w:pPr>
-    <w:r>
-      <w:rPr/>
-    </w:r>
-  </w:p>
-  <w:p>
-    <w:pPr>
-      <w:pStyle w:val="Footer"/>
-      <w:jc w:val="center"/>
+      <w:pStyle w:val="TextSummary"/>
+      <w:spacing w:before="0" w:after="288"/>
       <w:rPr/>
     </w:pPr>
     <w:r>
@@ -587,6 +732,7 @@
         </w:tabs>
         <w:ind w:left="0" w:hanging="0"/>
       </w:pPr>
+      <w:rPr/>
     </w:lvl>
     <w:lvl w:ilvl="1">
       <w:start w:val="1"/>
@@ -600,6 +746,7 @@
         </w:tabs>
         <w:ind w:left="0" w:hanging="0"/>
       </w:pPr>
+      <w:rPr/>
     </w:lvl>
     <w:lvl w:ilvl="2">
       <w:start w:val="1"/>
@@ -613,6 +760,7 @@
         </w:tabs>
         <w:ind w:left="0" w:hanging="0"/>
       </w:pPr>
+      <w:rPr/>
     </w:lvl>
     <w:lvl w:ilvl="3">
       <w:start w:val="1"/>
@@ -626,6 +774,7 @@
         </w:tabs>
         <w:ind w:left="0" w:hanging="0"/>
       </w:pPr>
+      <w:rPr/>
     </w:lvl>
     <w:lvl w:ilvl="4">
       <w:start w:val="1"/>
@@ -639,20 +788,21 @@
         </w:tabs>
         <w:ind w:left="0" w:hanging="0"/>
       </w:pPr>
+      <w:rPr/>
     </w:lvl>
     <w:lvl w:ilvl="5">
       <w:start w:val="1"/>
-      <w:pStyle w:val="Heading6"/>
-      <w:numFmt w:val="none"/>
-      <w:suff w:val="nothing"/>
-      <w:lvlText w:val=""/>
-      <w:lvlJc w:val="left"/>
-      <w:pPr>
-        <w:tabs>
-          <w:tab w:val="num" w:pos="0"/>
-        </w:tabs>
-        <w:ind w:left="0" w:hanging="0"/>
-      </w:pPr>
+      <w:numFmt w:val="none"/>
+      <w:suff w:val="nothing"/>
+      <w:lvlText w:val=""/>
+      <w:lvlJc w:val="left"/>
+      <w:pPr>
+        <w:tabs>
+          <w:tab w:val="num" w:pos="0"/>
+        </w:tabs>
+        <w:ind w:left="0" w:hanging="0"/>
+      </w:pPr>
+      <w:rPr/>
     </w:lvl>
     <w:lvl w:ilvl="6">
       <w:start w:val="1"/>
@@ -666,6 +816,7 @@
         </w:tabs>
         <w:ind w:left="0" w:hanging="0"/>
       </w:pPr>
+      <w:rPr/>
     </w:lvl>
     <w:lvl w:ilvl="7">
       <w:start w:val="1"/>
@@ -679,6 +830,7 @@
         </w:tabs>
         <w:ind w:left="0" w:hanging="0"/>
       </w:pPr>
+      <w:rPr/>
     </w:lvl>
     <w:lvl w:ilvl="8">
       <w:start w:val="1"/>
@@ -692,6 +844,7 @@
         </w:tabs>
         <w:ind w:left="0" w:hanging="0"/>
       </w:pPr>
+      <w:rPr/>
     </w:lvl>
   </w:abstractNum>
   <w:abstractNum w:abstractNumId="2">
@@ -820,6 +973,125 @@
         <w:ind w:left="0" w:hanging="0"/>
       </w:pPr>
       <w:rPr/>
+    </w:lvl>
+  </w:abstractNum>
+  <w:abstractNum w:abstractNumId="3">
+    <w:lvl w:ilvl="0">
+      <w:start w:val="1"/>
+      <w:numFmt w:val="none"/>
+      <w:suff w:val="nothing"/>
+      <w:lvlText w:val=""/>
+      <w:lvlJc w:val="left"/>
+      <w:pPr>
+        <w:tabs>
+          <w:tab w:val="num" w:pos="0"/>
+        </w:tabs>
+        <w:ind w:left="0" w:hanging="0"/>
+      </w:pPr>
+    </w:lvl>
+    <w:lvl w:ilvl="1">
+      <w:start w:val="1"/>
+      <w:numFmt w:val="none"/>
+      <w:suff w:val="nothing"/>
+      <w:lvlText w:val=""/>
+      <w:lvlJc w:val="left"/>
+      <w:pPr>
+        <w:tabs>
+          <w:tab w:val="num" w:pos="0"/>
+        </w:tabs>
+        <w:ind w:left="0" w:hanging="0"/>
+      </w:pPr>
+    </w:lvl>
+    <w:lvl w:ilvl="2">
+      <w:start w:val="1"/>
+      <w:numFmt w:val="none"/>
+      <w:suff w:val="nothing"/>
+      <w:lvlText w:val=""/>
+      <w:lvlJc w:val="left"/>
+      <w:pPr>
+        <w:tabs>
+          <w:tab w:val="num" w:pos="0"/>
+        </w:tabs>
+        <w:ind w:left="0" w:hanging="0"/>
+      </w:pPr>
+    </w:lvl>
+    <w:lvl w:ilvl="3">
+      <w:start w:val="1"/>
+      <w:numFmt w:val="none"/>
+      <w:suff w:val="nothing"/>
+      <w:lvlText w:val=""/>
+      <w:lvlJc w:val="left"/>
+      <w:pPr>
+        <w:tabs>
+          <w:tab w:val="num" w:pos="0"/>
+        </w:tabs>
+        <w:ind w:left="0" w:hanging="0"/>
+      </w:pPr>
+    </w:lvl>
+    <w:lvl w:ilvl="4">
+      <w:start w:val="1"/>
+      <w:numFmt w:val="none"/>
+      <w:suff w:val="nothing"/>
+      <w:lvlText w:val=""/>
+      <w:lvlJc w:val="left"/>
+      <w:pPr>
+        <w:tabs>
+          <w:tab w:val="num" w:pos="0"/>
+        </w:tabs>
+        <w:ind w:left="0" w:hanging="0"/>
+      </w:pPr>
+    </w:lvl>
+    <w:lvl w:ilvl="5">
+      <w:start w:val="1"/>
+      <w:numFmt w:val="none"/>
+      <w:suff w:val="nothing"/>
+      <w:lvlText w:val=""/>
+      <w:lvlJc w:val="left"/>
+      <w:pPr>
+        <w:tabs>
+          <w:tab w:val="num" w:pos="0"/>
+        </w:tabs>
+        <w:ind w:left="0" w:hanging="0"/>
+      </w:pPr>
+    </w:lvl>
+    <w:lvl w:ilvl="6">
+      <w:start w:val="1"/>
+      <w:numFmt w:val="none"/>
+      <w:suff w:val="nothing"/>
+      <w:lvlText w:val=""/>
+      <w:lvlJc w:val="left"/>
+      <w:pPr>
+        <w:tabs>
+          <w:tab w:val="num" w:pos="0"/>
+        </w:tabs>
+        <w:ind w:left="0" w:hanging="0"/>
+      </w:pPr>
+    </w:lvl>
+    <w:lvl w:ilvl="7">
+      <w:start w:val="1"/>
+      <w:numFmt w:val="none"/>
+      <w:suff w:val="nothing"/>
+      <w:lvlText w:val=""/>
+      <w:lvlJc w:val="left"/>
+      <w:pPr>
+        <w:tabs>
+          <w:tab w:val="num" w:pos="0"/>
+        </w:tabs>
+        <w:ind w:left="0" w:hanging="0"/>
+      </w:pPr>
+    </w:lvl>
+    <w:lvl w:ilvl="8">
+      <w:start w:val="1"/>
+      <w:numFmt w:val="none"/>
+      <w:suff w:val="nothing"/>
+      <w:lvlText w:val=""/>
+      <w:lvlJc w:val="left"/>
+      <w:pPr>
+        <w:tabs>
+          <w:tab w:val="num" w:pos="0"/>
+        </w:tabs>
+        <w:ind w:left="0" w:hanging="0"/>
+      </w:pPr>
     </w:lvl>
   </w:abstractNum>
   <w:num w:numId="1">
@@ -827,6 +1099,9 @@
   </w:num>
   <w:num w:numId="2">
     <w:abstractNumId w:val="2"/>
+  </w:num>
+  <w:num w:numId="3">
+    <w:abstractNumId w:val="3"/>
   </w:num>
 </w:numbering>
 </file>
@@ -1052,11 +1327,11 @@
     <w:basedOn w:val="TableContents"/>
     <w:qFormat/>
     <w:pPr>
-      <w:spacing w:lineRule="auto" w:line="240" w:before="360" w:after="360"/>
+      <w:spacing w:lineRule="auto" w:line="240" w:before="288" w:after="144"/>
     </w:pPr>
     <w:rPr>
       <w:rFonts w:ascii="Trebuchet MS" w:hAnsi="Trebuchet MS"/>
-      <w:color w:val="ED7D31"/>
+      <w:color w:val="3465A4"/>
       <w:sz w:val="44"/>
     </w:rPr>
   </w:style>
@@ -1065,10 +1340,10 @@
     <w:basedOn w:val="TableContents"/>
     <w:qFormat/>
     <w:pPr>
-      <w:spacing w:before="0" w:after="0"/>
-    </w:pPr>
-    <w:rPr>
-      <w:rFonts w:ascii="Verdana" w:hAnsi="Verdana"/>
+      <w:spacing w:before="0" w:after="144"/>
+    </w:pPr>
+    <w:rPr>
+      <w:rFonts w:ascii="Trebuchet MS" w:hAnsi="Trebuchet MS"/>
     </w:rPr>
   </w:style>
   <w:style w:type="paragraph" w:styleId="Name">
@@ -1105,8 +1380,20 @@
       <w:sz w:val="56"/>
     </w:rPr>
   </w:style>
-  <w:style w:type="paragraph" w:styleId="TitleSkills">
-    <w:name w:val="Title Skills"/>
+  <w:style w:type="paragraph" w:styleId="TextSkill">
+    <w:name w:val="Text Skill"/>
+    <w:basedOn w:val="List"/>
+    <w:qFormat/>
+    <w:pPr>
+      <w:spacing w:before="0" w:after="0"/>
+    </w:pPr>
+    <w:rPr>
+      <w:rFonts w:ascii="Trebuchet MS" w:hAnsi="Trebuchet MS"/>
+      <w:i/>
+    </w:rPr>
+  </w:style>
+  <w:style w:type="paragraph" w:styleId="TitleExperience">
+    <w:name w:val="Title Experience"/>
     <w:basedOn w:val="CVTitles"/>
     <w:qFormat/>
     <w:pPr>
@@ -1118,30 +1405,6 @@
       <w:sz w:val="44"/>
     </w:rPr>
   </w:style>
-  <w:style w:type="paragraph" w:styleId="TextSkill">
-    <w:name w:val="Text Skill"/>
-    <w:basedOn w:val="List"/>
-    <w:qFormat/>
-    <w:pPr>
-      <w:spacing w:before="0" w:after="0"/>
-    </w:pPr>
-    <w:rPr>
-      <w:rFonts w:ascii="Verdana" w:hAnsi="Verdana"/>
-    </w:rPr>
-  </w:style>
-  <w:style w:type="paragraph" w:styleId="TitleExperience">
-    <w:name w:val="Title Experience"/>
-    <w:basedOn w:val="CVTitles"/>
-    <w:qFormat/>
-    <w:pPr>
-      <w:spacing w:before="360" w:after="360"/>
-    </w:pPr>
-    <w:rPr>
-      <w:rFonts w:ascii="Trebuchet MS" w:hAnsi="Trebuchet MS"/>
-      <w:color w:val="ED7D31"/>
-      <w:sz w:val="44"/>
-    </w:rPr>
-  </w:style>
   <w:style w:type="paragraph" w:styleId="TitleEducation">
     <w:name w:val="Title Education"/>
     <w:basedOn w:val="CVTitles"/>
@@ -1150,6 +1413,7 @@
       <w:spacing w:lineRule="auto" w:line="240"/>
     </w:pPr>
     <w:rPr>
+      <w:color w:val="3465A4"/>
       <w:sz w:val="44"/>
     </w:rPr>
   </w:style>
@@ -1157,9 +1421,12 @@
     <w:name w:val="Text Summary"/>
     <w:basedOn w:val="CVTexts"/>
     <w:qFormat/>
-    <w:pPr/>
+    <w:pPr>
+      <w:spacing w:before="0" w:after="288"/>
+    </w:pPr>
     <w:rPr>
       <w:i/>
+      <w:sz w:val="22"/>
     </w:rPr>
   </w:style>
   <w:style w:type="paragraph" w:styleId="TextExperience">
@@ -1167,16 +1434,21 @@
     <w:basedOn w:val="CVTexts"/>
     <w:qFormat/>
     <w:pPr>
-      <w:spacing w:before="72" w:after="288"/>
-      <w:ind w:left="576" w:right="0" w:hanging="0"/>
-    </w:pPr>
-    <w:rPr/>
+      <w:spacing w:before="0" w:after="288"/>
+      <w:ind w:left="288" w:right="0" w:hanging="0"/>
+    </w:pPr>
+    <w:rPr>
+      <w:i/>
+      <w:sz w:val="22"/>
+    </w:rPr>
   </w:style>
   <w:style w:type="paragraph" w:styleId="KeysExperience">
     <w:name w:val="Keys Experience"/>
     <w:basedOn w:val="CVTexts"/>
     <w:qFormat/>
-    <w:pPr/>
+    <w:pPr>
+      <w:spacing w:before="0" w:after="0"/>
+    </w:pPr>
     <w:rPr/>
   </w:style>
   <w:style w:type="paragraph" w:styleId="TitleSummary">
@@ -1184,13 +1456,17 @@
     <w:basedOn w:val="CVTitles"/>
     <w:qFormat/>
     <w:pPr/>
-    <w:rPr/>
+    <w:rPr>
+      <w:color w:val="3465A4"/>
+    </w:rPr>
   </w:style>
   <w:style w:type="paragraph" w:styleId="KeysEducation">
     <w:name w:val="Keys Education"/>
     <w:basedOn w:val="CVTexts"/>
     <w:qFormat/>
-    <w:pPr/>
+    <w:pPr>
+      <w:spacing w:before="0" w:after="0"/>
+    </w:pPr>
     <w:rPr/>
   </w:style>
   <w:style w:type="paragraph" w:styleId="TextEducation">
@@ -1198,10 +1474,13 @@
     <w:basedOn w:val="CVTexts"/>
     <w:qFormat/>
     <w:pPr>
-      <w:spacing w:before="72" w:after="288"/>
-      <w:ind w:left="576" w:right="0" w:hanging="0"/>
-    </w:pPr>
-    <w:rPr/>
+      <w:spacing w:before="0" w:after="288"/>
+      <w:ind w:left="288" w:right="0" w:hanging="0"/>
+    </w:pPr>
+    <w:rPr>
+      <w:i/>
+      <w:sz w:val="22"/>
+    </w:rPr>
   </w:style>
   <w:style w:type="paragraph" w:styleId="TextHobby">
     <w:name w:val="Text Hobby"/>
@@ -1218,7 +1497,10 @@
       <w:spacing w:before="360" w:after="360"/>
       <w:jc w:val="right"/>
     </w:pPr>
-    <w:rPr/>
+    <w:rPr>
+      <w:i/>
+      <w:sz w:val="22"/>
+    </w:rPr>
   </w:style>
   <w:style w:type="paragraph" w:styleId="CVInfos">
     <w:name w:val="CV Infos"/>
@@ -1278,7 +1560,10 @@
       <w:widowControl w:val="false"/>
       <w:spacing w:before="0" w:after="144"/>
     </w:pPr>
-    <w:rPr/>
+    <w:rPr>
+      <w:i/>
+      <w:sz w:val="22"/>
+    </w:rPr>
   </w:style>
   <w:style w:type="paragraph" w:styleId="TextEmail">
     <w:name w:val="Text Email"/>
@@ -1288,7 +1573,10 @@
       <w:widowControl w:val="false"/>
       <w:spacing w:before="0" w:after="144"/>
     </w:pPr>
-    <w:rPr/>
+    <w:rPr>
+      <w:i/>
+      <w:sz w:val="22"/>
+    </w:rPr>
   </w:style>
   <w:style w:type="paragraph" w:styleId="TextPortfolio">
     <w:name w:val="Text Portfolio"/>
@@ -1298,7 +1586,10 @@
       <w:widowControl w:val="false"/>
       <w:spacing w:before="0" w:after="144"/>
     </w:pPr>
-    <w:rPr/>
+    <w:rPr>
+      <w:i/>
+      <w:sz w:val="22"/>
+    </w:rPr>
   </w:style>
   <w:style w:type="paragraph" w:styleId="TextAddress">
     <w:name w:val="Text Address"/>
@@ -1307,14 +1598,17 @@
     <w:pPr>
       <w:spacing w:before="0" w:after="144"/>
     </w:pPr>
-    <w:rPr/>
+    <w:rPr>
+      <w:i/>
+      <w:sz w:val="22"/>
+    </w:rPr>
   </w:style>
   <w:style w:type="paragraph" w:styleId="TitleDetails">
     <w:name w:val="Title Details"/>
     <w:basedOn w:val="CVInfos"/>
     <w:qFormat/>
     <w:pPr>
-      <w:spacing w:before="144" w:after="144"/>
+      <w:spacing w:before="288" w:after="144"/>
     </w:pPr>
     <w:rPr>
       <w:rFonts w:ascii="Trebuchet MS" w:hAnsi="Trebuchet MS"/>
@@ -1343,5 +1637,26 @@
       <w:sz w:val="44"/>
     </w:rPr>
   </w:style>
+  <w:style w:type="paragraph" w:styleId="TitleSkills">
+    <w:name w:val="Title Skills"/>
+    <w:basedOn w:val="CVTitles"/>
+    <w:qFormat/>
+    <w:pPr/>
+    <w:rPr/>
+  </w:style>
+  <w:style w:type="paragraph" w:styleId="TitleLanguages">
+    <w:name w:val="Title Languages"/>
+    <w:basedOn w:val="CVTitles"/>
+    <w:qFormat/>
+    <w:pPr/>
+    <w:rPr/>
+  </w:style>
+  <w:style w:type="paragraph" w:styleId="TextLanguages">
+    <w:name w:val="Text Languages"/>
+    <w:basedOn w:val="TextSkill"/>
+    <w:qFormat/>
+    <w:pPr/>
+    <w:rPr/>
+  </w:style>
 </w:styles>
 </file>
</xml_diff>